<commit_message>
drafter: path as arg
accepts command line input path
</commit_message>
<xml_diff>
--- a/script_drafter/resources/template.docx
+++ b/script_drafter/resources/template.docx
@@ -7,7 +7,10 @@
         <w:pStyle w:val="Title"/>
       </w:pPr>
       <w:r>
-        <w:t xml:space="preserve">$lesson_num </w:t>
+        <w:t>$lesson_num</w:t>
+      </w:r>
+      <w:r>
+        <w:t xml:space="preserve"> </w:t>
       </w:r>
       <w:r>
         <w:t>$topic</w:t>
@@ -2801,7 +2804,7 @@
 </file>
 
 <file path=customXml/itemProps1.xml><?xml version="1.0" encoding="utf-8"?>
-<ds:datastoreItem xmlns:ds="http://schemas.openxmlformats.org/officeDocument/2006/customXml" ds:itemID="{A3708D5A-9136-4D6A-8563-8E78EBADEC55}">
+<ds:datastoreItem xmlns:ds="http://schemas.openxmlformats.org/officeDocument/2006/customXml" ds:itemID="{BB01FDD7-9AA3-47BF-8B2B-4D264C6D0FB8}">
   <ds:schemaRefs>
     <ds:schemaRef ds:uri="http://schemas.openxmlformats.org/officeDocument/2006/bibliography"/>
   </ds:schemaRefs>

</xml_diff>

<commit_message>
Fixed styles missing from Quick Gallery
The "Secondary Branch Line" and "Animator Notes" styles were added to
the Quick Style Gallery in resources/template.docx
</commit_message>
<xml_diff>
--- a/script_drafter/resources/template.docx
+++ b/script_drafter/resources/template.docx
@@ -6,6 +6,8 @@
       <w:pPr>
         <w:pStyle w:val="Line1"/>
       </w:pPr>
+      <w:bookmarkStart w:id="0" w:name="_GoBack"/>
+      <w:bookmarkEnd w:id="0"/>
       <w:r>
         <w:t>$lesson_num</w:t>
       </w:r>
@@ -18,17 +20,17 @@
       <w:pPr>
         <w:pStyle w:val="Line2"/>
       </w:pPr>
-      <w:commentRangeStart w:id="0"/>
+      <w:commentRangeStart w:id="1"/>
       <w:r>
         <w:t>$script</w:t>
       </w:r>
-      <w:commentRangeEnd w:id="0"/>
+      <w:commentRangeEnd w:id="1"/>
       <w:r>
         <w:rPr>
           <w:rStyle w:val="CommentReference"/>
           <w:rFonts w:ascii="Calibri" w:hAnsi="Calibri" w:cstheme="minorHAnsi"/>
         </w:rPr>
-        <w:commentReference w:id="0"/>
+        <w:commentReference w:id="1"/>
       </w:r>
     </w:p>
     <w:p>
@@ -70,7 +72,7 @@
 
 <file path=word/comments.xml><?xml version="1.0" encoding="utf-8"?>
 <w:comments xmlns:wpc="http://schemas.microsoft.com/office/word/2010/wordprocessingCanvas" xmlns:mc="http://schemas.openxmlformats.org/markup-compatibility/2006" xmlns:o="urn:schemas-microsoft-com:office:office" xmlns:r="http://schemas.openxmlformats.org/officeDocument/2006/relationships" xmlns:m="http://schemas.openxmlformats.org/officeDocument/2006/math" xmlns:v="urn:schemas-microsoft-com:vml" xmlns:wp14="http://schemas.microsoft.com/office/word/2010/wordprocessingDrawing" xmlns:wp="http://schemas.openxmlformats.org/drawingml/2006/wordprocessingDrawing" xmlns:w10="urn:schemas-microsoft-com:office:word" xmlns:w="http://schemas.openxmlformats.org/wordprocessingml/2006/main" xmlns:w14="http://schemas.microsoft.com/office/word/2010/wordml" xmlns:wpg="http://schemas.microsoft.com/office/word/2010/wordprocessingGroup" xmlns:wpi="http://schemas.microsoft.com/office/word/2010/wordprocessingInk" xmlns:wne="http://schemas.microsoft.com/office/word/2006/wordml" xmlns:wps="http://schemas.microsoft.com/office/word/2010/wordprocessingShape" mc:Ignorable="w14 wp14">
-  <w:comment w:id="0" w:author="Arseny Egorov" w:date="2014-07-17T12:22:00Z" w:initials="AE">
+  <w:comment w:id="1" w:author="Arseny Egorov" w:date="2014-07-17T12:22:00Z" w:initials="AE">
     <w:p>
       <w:pPr>
         <w:pStyle w:val="CommentText"/>
@@ -84,8 +86,6 @@
       <w:r>
         <w:t>$comment</w:t>
       </w:r>
-      <w:bookmarkStart w:id="1" w:name="_GoBack"/>
-      <w:bookmarkEnd w:id="1"/>
     </w:p>
   </w:comment>
 </w:comments>
@@ -144,27 +144,14 @@
     <w:r>
       <w:t xml:space="preserve"> of </w:t>
     </w:r>
-    <w:r>
-      <w:fldChar w:fldCharType="begin"/>
-    </w:r>
-    <w:r>
-      <w:instrText xml:space="preserve"> NUMPAGES   \* MERGEFORMAT </w:instrText>
-    </w:r>
-    <w:r>
-      <w:fldChar w:fldCharType="separate"/>
-    </w:r>
-    <w:r>
-      <w:rPr>
-        <w:noProof/>
-      </w:rPr>
-      <w:t>1</w:t>
-    </w:r>
-    <w:r>
-      <w:rPr>
-        <w:noProof/>
-      </w:rPr>
-      <w:fldChar w:fldCharType="end"/>
-    </w:r>
+    <w:fldSimple w:instr=" NUMPAGES   \* MERGEFORMAT ">
+      <w:r>
+        <w:rPr>
+          <w:noProof/>
+        </w:rPr>
+        <w:t>1</w:t>
+      </w:r>
+    </w:fldSimple>
   </w:p>
 </w:ftr>
 </file>
@@ -624,6 +611,7 @@
     <w:name w:val="Animator Notes"/>
     <w:basedOn w:val="DefaultParagraphFont"/>
     <w:uiPriority w:val="1"/>
+    <w:qFormat/>
     <w:rsid w:val="00B4347C"/>
     <w:rPr>
       <w:color w:val="0070C0"/>
@@ -750,6 +738,7 @@
   <w:style w:type="paragraph" w:customStyle="1" w:styleId="SecondaryBranchLine">
     <w:name w:val="Secondary Branch Line"/>
     <w:basedOn w:val="BranchLine"/>
+    <w:qFormat/>
     <w:rsid w:val="00B4347C"/>
     <w:pPr>
       <w:ind w:left="2160"/>
@@ -1186,6 +1175,7 @@
     <w:name w:val="Animator Notes"/>
     <w:basedOn w:val="DefaultParagraphFont"/>
     <w:uiPriority w:val="1"/>
+    <w:qFormat/>
     <w:rsid w:val="00B4347C"/>
     <w:rPr>
       <w:color w:val="0070C0"/>
@@ -1312,6 +1302,7 @@
   <w:style w:type="paragraph" w:customStyle="1" w:styleId="SecondaryBranchLine">
     <w:name w:val="Secondary Branch Line"/>
     <w:basedOn w:val="BranchLine"/>
+    <w:qFormat/>
     <w:rsid w:val="00B4347C"/>
     <w:pPr>
       <w:ind w:left="2160"/>

</xml_diff>

<commit_message>
Added "Branch Line" to Quick Styles
</commit_message>
<xml_diff>
--- a/script_drafter/resources/template.docx
+++ b/script_drafter/resources/template.docx
@@ -6,8 +6,6 @@
       <w:pPr>
         <w:pStyle w:val="Line1"/>
       </w:pPr>
-      <w:bookmarkStart w:id="0" w:name="_GoBack"/>
-      <w:bookmarkEnd w:id="0"/>
       <w:r>
         <w:t>$lesson_num</w:t>
       </w:r>
@@ -20,17 +18,17 @@
       <w:pPr>
         <w:pStyle w:val="Line2"/>
       </w:pPr>
-      <w:commentRangeStart w:id="1"/>
+      <w:commentRangeStart w:id="0"/>
       <w:r>
         <w:t>$script</w:t>
       </w:r>
-      <w:commentRangeEnd w:id="1"/>
+      <w:commentRangeEnd w:id="0"/>
       <w:r>
         <w:rPr>
           <w:rStyle w:val="CommentReference"/>
           <w:rFonts w:ascii="Calibri" w:hAnsi="Calibri" w:cstheme="minorHAnsi"/>
         </w:rPr>
-        <w:commentReference w:id="1"/>
+        <w:commentReference w:id="0"/>
       </w:r>
     </w:p>
     <w:p>
@@ -48,6 +46,8 @@
       <w:r>
         <w:t>$characters</w:t>
       </w:r>
+      <w:bookmarkStart w:id="1" w:name="_GoBack"/>
+      <w:bookmarkEnd w:id="1"/>
     </w:p>
     <w:p>
       <w:pPr>
@@ -72,7 +72,7 @@
 
 <file path=word/comments.xml><?xml version="1.0" encoding="utf-8"?>
 <w:comments xmlns:wpc="http://schemas.microsoft.com/office/word/2010/wordprocessingCanvas" xmlns:mc="http://schemas.openxmlformats.org/markup-compatibility/2006" xmlns:o="urn:schemas-microsoft-com:office:office" xmlns:r="http://schemas.openxmlformats.org/officeDocument/2006/relationships" xmlns:m="http://schemas.openxmlformats.org/officeDocument/2006/math" xmlns:v="urn:schemas-microsoft-com:vml" xmlns:wp14="http://schemas.microsoft.com/office/word/2010/wordprocessingDrawing" xmlns:wp="http://schemas.openxmlformats.org/drawingml/2006/wordprocessingDrawing" xmlns:w10="urn:schemas-microsoft-com:office:word" xmlns:w="http://schemas.openxmlformats.org/wordprocessingml/2006/main" xmlns:w14="http://schemas.microsoft.com/office/word/2010/wordml" xmlns:wpg="http://schemas.microsoft.com/office/word/2010/wordprocessingGroup" xmlns:wpi="http://schemas.microsoft.com/office/word/2010/wordprocessingInk" xmlns:wne="http://schemas.microsoft.com/office/word/2006/wordml" xmlns:wps="http://schemas.microsoft.com/office/word/2010/wordprocessingShape" mc:Ignorable="w14 wp14">
-  <w:comment w:id="1" w:author="Arseny Egorov" w:date="2014-07-17T12:22:00Z" w:initials="AE">
+  <w:comment w:id="0" w:author="Arseny Egorov" w:date="2014-07-17T12:22:00Z" w:initials="AE">
     <w:p>
       <w:pPr>
         <w:pStyle w:val="CommentText"/>
@@ -144,14 +144,27 @@
     <w:r>
       <w:t xml:space="preserve"> of </w:t>
     </w:r>
-    <w:fldSimple w:instr=" NUMPAGES   \* MERGEFORMAT ">
-      <w:r>
-        <w:rPr>
-          <w:noProof/>
-        </w:rPr>
-        <w:t>1</w:t>
-      </w:r>
-    </w:fldSimple>
+    <w:r>
+      <w:fldChar w:fldCharType="begin"/>
+    </w:r>
+    <w:r>
+      <w:instrText xml:space="preserve"> NUMPAGES   \* MERGEFORMAT </w:instrText>
+    </w:r>
+    <w:r>
+      <w:fldChar w:fldCharType="separate"/>
+    </w:r>
+    <w:r>
+      <w:rPr>
+        <w:noProof/>
+      </w:rPr>
+      <w:t>1</w:t>
+    </w:r>
+    <w:r>
+      <w:rPr>
+        <w:noProof/>
+      </w:rPr>
+      <w:fldChar w:fldCharType="end"/>
+    </w:r>
   </w:p>
 </w:ftr>
 </file>
@@ -632,6 +645,7 @@
   <w:style w:type="paragraph" w:customStyle="1" w:styleId="BranchLine">
     <w:name w:val="Branch Line"/>
     <w:basedOn w:val="Line"/>
+    <w:qFormat/>
     <w:rsid w:val="00B4347C"/>
     <w:pPr>
       <w:ind w:left="1440"/>
@@ -1196,6 +1210,7 @@
   <w:style w:type="paragraph" w:customStyle="1" w:styleId="BranchLine">
     <w:name w:val="Branch Line"/>
     <w:basedOn w:val="Line"/>
+    <w:qFormat/>
     <w:rsid w:val="00B4347C"/>
     <w:pPr>
       <w:ind w:left="1440"/>

</xml_diff>